<commit_message>
211115 - BLTAnh - Report
</commit_message>
<xml_diff>
--- a/AI01_SearchAlgorithm/Report.docx
+++ b/AI01_SearchAlgorithm/Report.docx
@@ -25980,17 +25980,7 @@
             <w:i/>
             <w:iCs/>
           </w:rPr>
-          <w:t>đâ</w:t>
-        </w:r>
-        <w:r>
-          <w:rPr>
-            <w:rStyle w:val="Siuktni"/>
-            <w:b/>
-            <w:bCs/>
-            <w:i/>
-            <w:iCs/>
-          </w:rPr>
-          <w:t>y</w:t>
+          <w:t>đây</w:t>
         </w:r>
       </w:hyperlink>
       <w:r>

</xml_diff>